<commit_message>
give each cell a unique ID
</commit_message>
<xml_diff>
--- a/Java Sudoku Design Notes.docx
+++ b/Java Sudoku Design Notes.docx
@@ -67,9 +67,6 @@
     <w:p>
       <w:pPr>
         <w:pStyle w:val="Heading3"/>
-        <w:rPr>
-          <w:rFonts w:eastAsia="Consolas"/>
-        </w:rPr>
       </w:pPr>
       <w:proofErr w:type="spellStart"/>
       <w:r>
@@ -99,6 +96,64 @@
         </w:rPr>
         <w:t>)</w:t>
       </w:r>
+    </w:p>
+    <w:p>
+      <w:pPr>
+        <w:pStyle w:val="Heading4"/>
+      </w:pPr>
+      <w:proofErr w:type="spellStart"/>
+      <w:r>
+        <w:t>PuzzleGridSubPanel</w:t>
+      </w:r>
+      <w:proofErr w:type="spellEnd"/>
+      <w:r>
+        <w:t xml:space="preserve"> – </w:t>
+      </w:r>
+      <w:proofErr w:type="spellStart"/>
+      <w:r>
+        <w:t>Jpanel</w:t>
+      </w:r>
+      <w:proofErr w:type="spellEnd"/>
+      <w:r>
+        <w:t xml:space="preserve"> that holds the 3 x 3 main grid of the game</w:t>
+      </w:r>
+    </w:p>
+    <w:p>
+      <w:pPr>
+        <w:pStyle w:val="Heading5"/>
+      </w:pPr>
+      <w:proofErr w:type="spellStart"/>
+      <w:r>
+        <w:t>PuzzleGrid</w:t>
+      </w:r>
+      <w:proofErr w:type="spellEnd"/>
+      <w:r>
+        <w:t xml:space="preserve"> – non-GUI representation of a 3 x 3 Sudoku grid</w:t>
+      </w:r>
+    </w:p>
+    <w:p>
+      <w:pPr>
+        <w:pStyle w:val="Heading4"/>
+      </w:pPr>
+      <w:proofErr w:type="spellStart"/>
+      <w:r>
+        <w:t>PuzzleControlsSubPanel</w:t>
+      </w:r>
+      <w:proofErr w:type="spellEnd"/>
+    </w:p>
+    <w:p>
+      <w:pPr>
+        <w:pStyle w:val="Heading5"/>
+      </w:pPr>
+      <w:r>
+        <w:t>x</w:t>
+      </w:r>
+    </w:p>
+    <w:p/>
+    <w:p>
+      <w:pPr>
+        <w:ind w:left="720"/>
+      </w:pPr>
     </w:p>
     <w:p>
       <w:pPr>

</xml_diff>